<commit_message>
need to readd missing tracks from the push weirdness
</commit_message>
<xml_diff>
--- a/2025AU-Afternoon-Engines-2/Assets/Prefabs/sound credits.docx
+++ b/2025AU-Afternoon-Engines-2/Assets/Prefabs/sound credits.docx
@@ -4,13 +4,8 @@
   <w:body>
     <w:p>
       <w:r>
-        <w:t xml:space="preserve">these were found after Sunday meeting so need in put </w:t>
-      </w:r>
-      <w:proofErr w:type="gramStart"/>
-      <w:r>
-        <w:t>on them</w:t>
-      </w:r>
-      <w:proofErr w:type="gramEnd"/>
+        <w:t>these were found after Sunday meeting so need in put on them</w:t>
+      </w:r>
     </w:p>
     <w:p>
       <w:r>
@@ -86,133 +81,327 @@
       </w:r>
     </w:p>
     <w:p/>
+    <w:p>
+      <w:r>
+        <w:t>ominous ambience 1</w:t>
+      </w:r>
+      <w:r>
+        <w:t xml:space="preserve"> </w:t>
+      </w:r>
+      <w:hyperlink r:id="rId8" w:history="1">
+        <w:r>
+          <w:rPr>
+            <w:rStyle w:val="Hyperlink"/>
+          </w:rPr>
+          <w:t>https://freesound.org/people/ChristmasKrumble666/sounds/826072</w:t>
+        </w:r>
+      </w:hyperlink>
+      <w:r>
+        <w:t xml:space="preserve"> </w:t>
+      </w:r>
+    </w:p>
+    <w:p>
+      <w:r>
+        <w:t xml:space="preserve">ominous ambience </w:t>
+      </w:r>
+      <w:r>
+        <w:t xml:space="preserve">2 </w:t>
+      </w:r>
+      <w:hyperlink r:id="rId9" w:history="1">
+        <w:r>
+          <w:rPr>
+            <w:rStyle w:val="Hyperlink"/>
+          </w:rPr>
+          <w:t>https://freesound.org/people/Johnmode/sounds/818855</w:t>
+        </w:r>
+      </w:hyperlink>
+    </w:p>
+    <w:p>
+      <w:r>
+        <w:t>ominous ambience</w:t>
+      </w:r>
+      <w:r>
+        <w:t xml:space="preserve"> 3 </w:t>
+      </w:r>
+      <w:hyperlink r:id="rId10" w:history="1">
+        <w:r>
+          <w:rPr>
+            <w:rStyle w:val="Hyperlink"/>
+          </w:rPr>
+          <w:t>https://freesound.org/people/ChristmasKrumble666/sounds/801947</w:t>
+        </w:r>
+      </w:hyperlink>
+      <w:r>
+        <w:t xml:space="preserve"> </w:t>
+      </w:r>
+    </w:p>
+    <w:p>
+      <w:r>
+        <w:t xml:space="preserve">ominous ambience </w:t>
+      </w:r>
+      <w:r>
+        <w:t xml:space="preserve">4 </w:t>
+      </w:r>
+      <w:hyperlink r:id="rId11" w:history="1">
+        <w:r>
+          <w:rPr>
+            <w:rStyle w:val="Hyperlink"/>
+          </w:rPr>
+          <w:t>https://freesound.org/people/JoBot__/sounds/795756</w:t>
+        </w:r>
+      </w:hyperlink>
+      <w:r>
+        <w:t xml:space="preserve"> </w:t>
+      </w:r>
+    </w:p>
+    <w:p>
+      <w:r>
+        <w:t xml:space="preserve">ominous ambience </w:t>
+      </w:r>
+      <w:r>
+        <w:t xml:space="preserve">5 </w:t>
+      </w:r>
+      <w:hyperlink r:id="rId12" w:history="1">
+        <w:r>
+          <w:rPr>
+            <w:rStyle w:val="Hyperlink"/>
+          </w:rPr>
+          <w:t>https://freesound.org/people/JoBot__/sounds/795757</w:t>
+        </w:r>
+      </w:hyperlink>
+      <w:r>
+        <w:t xml:space="preserve"> </w:t>
+      </w:r>
+    </w:p>
     <w:p/>
     <w:p>
       <w:r>
-        <w:t>ominous ambience 1</w:t>
-      </w:r>
-      <w:r>
-        <w:t xml:space="preserve"> </w:t>
-      </w:r>
-      <w:hyperlink r:id="rId8" w:history="1">
-        <w:r>
-          <w:rPr>
-            <w:rStyle w:val="Hyperlink"/>
-          </w:rPr>
-          <w:t>https://freesound.org/people/ChristmasKrumble666/sounds/826072</w:t>
-        </w:r>
-      </w:hyperlink>
-      <w:r>
-        <w:t xml:space="preserve"> </w:t>
-      </w:r>
-    </w:p>
-    <w:p>
-      <w:r>
-        <w:t xml:space="preserve">ominous ambience </w:t>
+        <w:t>tense 1</w:t>
+      </w:r>
+      <w:r>
+        <w:t xml:space="preserve"> </w:t>
+      </w:r>
+      <w:hyperlink r:id="rId13" w:history="1">
+        <w:r>
+          <w:rPr>
+            <w:rStyle w:val="Hyperlink"/>
+          </w:rPr>
+          <w:t>https://freesound.org/people/ZHRØ/sounds/817498</w:t>
+        </w:r>
+      </w:hyperlink>
+      <w:r>
+        <w:t xml:space="preserve"> </w:t>
+      </w:r>
+    </w:p>
+    <w:p>
+      <w:r>
+        <w:t xml:space="preserve">tense </w:t>
       </w:r>
       <w:r>
         <w:t xml:space="preserve">2 </w:t>
       </w:r>
-      <w:hyperlink r:id="rId9" w:history="1">
-        <w:r>
-          <w:rPr>
-            <w:rStyle w:val="Hyperlink"/>
-          </w:rPr>
-          <w:t>https://freesound.org/people/Johnmode/sounds/818855</w:t>
-        </w:r>
-      </w:hyperlink>
-    </w:p>
-    <w:p>
-      <w:r>
-        <w:t>ominous ambience</w:t>
+      <w:hyperlink r:id="rId14" w:history="1">
+        <w:r>
+          <w:rPr>
+            <w:rStyle w:val="Hyperlink"/>
+          </w:rPr>
+          <w:t>https://freesound.org/people/ceethewhite/sounds/801437</w:t>
+        </w:r>
+      </w:hyperlink>
+      <w:r>
+        <w:t xml:space="preserve"> </w:t>
+      </w:r>
+    </w:p>
+    <w:p/>
+    <w:p>
+      <w:r>
+        <w:t xml:space="preserve">maybe </w:t>
+      </w:r>
+      <w:r>
+        <w:t xml:space="preserve">1 </w:t>
+      </w:r>
+      <w:hyperlink r:id="rId15" w:history="1">
+        <w:r>
+          <w:rPr>
+            <w:rStyle w:val="Hyperlink"/>
+          </w:rPr>
+          <w:t>https://freesound.org/people/Destructo20/sounds/824702</w:t>
+        </w:r>
+      </w:hyperlink>
+      <w:r>
+        <w:t xml:space="preserve"> </w:t>
+      </w:r>
+    </w:p>
+    <w:p>
+      <w:r>
+        <w:t xml:space="preserve">maybe </w:t>
+      </w:r>
+      <w:r>
+        <w:t>2</w:t>
+      </w:r>
+      <w:r>
+        <w:t xml:space="preserve"> </w:t>
+      </w:r>
+      <w:hyperlink r:id="rId16" w:history="1">
+        <w:r>
+          <w:rPr>
+            <w:rStyle w:val="Hyperlink"/>
+          </w:rPr>
+          <w:t>https://freesound.org/people/SergeQuadrado/sounds/797741</w:t>
+        </w:r>
+      </w:hyperlink>
+      <w:r>
+        <w:t xml:space="preserve"> </w:t>
+      </w:r>
+    </w:p>
+    <w:p>
+      <w:r>
+        <w:t>maybe</w:t>
       </w:r>
       <w:r>
         <w:t xml:space="preserve"> 3 </w:t>
       </w:r>
-      <w:hyperlink r:id="rId10" w:history="1">
-        <w:r>
-          <w:rPr>
-            <w:rStyle w:val="Hyperlink"/>
-          </w:rPr>
-          <w:t>https://freesound.org/people/ChristmasKrumble666/sounds/801947</w:t>
-        </w:r>
-      </w:hyperlink>
-      <w:r>
-        <w:t xml:space="preserve"> </w:t>
-      </w:r>
-    </w:p>
-    <w:p>
-      <w:r>
-        <w:t xml:space="preserve">ominous ambience </w:t>
-      </w:r>
-      <w:r>
-        <w:t xml:space="preserve">4 </w:t>
-      </w:r>
-      <w:hyperlink r:id="rId11" w:history="1">
-        <w:r>
-          <w:rPr>
-            <w:rStyle w:val="Hyperlink"/>
-          </w:rPr>
-          <w:t>https://freesound.org/people/JoBot__/sounds/795756</w:t>
-        </w:r>
-      </w:hyperlink>
-      <w:r>
-        <w:t xml:space="preserve"> </w:t>
-      </w:r>
-    </w:p>
-    <w:p>
-      <w:r>
-        <w:t xml:space="preserve">ominous ambience </w:t>
-      </w:r>
-      <w:r>
-        <w:t xml:space="preserve">5 </w:t>
-      </w:r>
-      <w:hyperlink r:id="rId12" w:history="1">
-        <w:r>
-          <w:rPr>
-            <w:rStyle w:val="Hyperlink"/>
-          </w:rPr>
-          <w:t>https://freesound.org/people/JoBot__/sounds/795757</w:t>
-        </w:r>
-      </w:hyperlink>
-      <w:r>
-        <w:t xml:space="preserve"> </w:t>
+      <w:hyperlink r:id="rId17" w:history="1">
+        <w:r>
+          <w:rPr>
+            <w:rStyle w:val="Hyperlink"/>
+          </w:rPr>
+          <w:t>https://freesound.org/people/ceethewhite/sounds/796080</w:t>
+        </w:r>
+      </w:hyperlink>
+      <w:r>
+        <w:t xml:space="preserve"> </w:t>
+      </w:r>
+    </w:p>
+    <w:p>
+      <w:r>
+        <w:t xml:space="preserve">these were found </w:t>
+      </w:r>
+      <w:proofErr w:type="spellStart"/>
+      <w:r>
+        <w:t>befoe</w:t>
+      </w:r>
+      <w:proofErr w:type="spellEnd"/>
+      <w:r>
+        <w:t xml:space="preserve"> Sunday meeting and have narrowed them down</w:t>
       </w:r>
     </w:p>
     <w:p/>
+    <w:p>
+      <w:proofErr w:type="spellStart"/>
+      <w:r>
+        <w:t>playerScream</w:t>
+      </w:r>
+      <w:proofErr w:type="spellEnd"/>
+      <w:r>
+        <w:t xml:space="preserve"> </w:t>
+      </w:r>
+      <w:hyperlink r:id="rId18" w:history="1">
+        <w:r>
+          <w:rPr>
+            <w:rStyle w:val="Hyperlink"/>
+          </w:rPr>
+          <w:t>https://freesound.org/people/vtownpunks/sounds/63639</w:t>
+        </w:r>
+      </w:hyperlink>
+      <w:r>
+        <w:t xml:space="preserve"> </w:t>
+      </w:r>
+    </w:p>
+    <w:p>
+      <w:r>
+        <w:t xml:space="preserve">footsteps 1 </w:t>
+      </w:r>
+      <w:hyperlink r:id="rId19" w:history="1">
+        <w:r>
+          <w:rPr>
+            <w:rStyle w:val="Hyperlink"/>
+          </w:rPr>
+          <w:t>https://freesound.org/people/atleastrelatively/sounds/816413</w:t>
+        </w:r>
+      </w:hyperlink>
+    </w:p>
+    <w:p>
+      <w:r>
+        <w:t xml:space="preserve">footsteps 2 </w:t>
+      </w:r>
+      <w:hyperlink r:id="rId20" w:history="1">
+        <w:r>
+          <w:rPr>
+            <w:rStyle w:val="Hyperlink"/>
+          </w:rPr>
+          <w:t>https://freesound.org/people/qubodup/sounds/816019</w:t>
+        </w:r>
+      </w:hyperlink>
+      <w:r>
+        <w:t xml:space="preserve"> </w:t>
+      </w:r>
+    </w:p>
+    <w:p>
+      <w:r>
+        <w:t xml:space="preserve">footsteps 3 </w:t>
+      </w:r>
+      <w:hyperlink r:id="rId21" w:history="1">
+        <w:r>
+          <w:rPr>
+            <w:rStyle w:val="Hyperlink"/>
+          </w:rPr>
+          <w:t>https://freesound.org/people/qubodup/sounds/816018</w:t>
+        </w:r>
+      </w:hyperlink>
+      <w:r>
+        <w:t xml:space="preserve"> </w:t>
+      </w:r>
+    </w:p>
+    <w:p>
+      <w:r>
+        <w:t xml:space="preserve">footsteps 4 </w:t>
+      </w:r>
+      <w:hyperlink r:id="rId22" w:history="1">
+        <w:r>
+          <w:rPr>
+            <w:rStyle w:val="Hyperlink"/>
+          </w:rPr>
+          <w:t>https://freesound.org/people/suchiradhar/sounds/790057</w:t>
+        </w:r>
+      </w:hyperlink>
+      <w:r>
+        <w:t xml:space="preserve"> </w:t>
+      </w:r>
+    </w:p>
+    <w:p>
+      <w:r>
+        <w:t xml:space="preserve">footsteps 5 </w:t>
+      </w:r>
+      <w:hyperlink r:id="rId23" w:history="1">
+        <w:r>
+          <w:rPr>
+            <w:rStyle w:val="Hyperlink"/>
+          </w:rPr>
+          <w:t>https://freesound.org/people/Baderomar96/sounds/788512</w:t>
+        </w:r>
+      </w:hyperlink>
+      <w:r>
+        <w:t xml:space="preserve"> </w:t>
+      </w:r>
+    </w:p>
     <w:p/>
     <w:p>
       <w:r>
-        <w:t>tense 1</w:t>
-      </w:r>
-      <w:r>
-        <w:t xml:space="preserve"> </w:t>
-      </w:r>
-      <w:hyperlink r:id="rId13" w:history="1">
-        <w:r>
-          <w:rPr>
-            <w:rStyle w:val="Hyperlink"/>
-          </w:rPr>
-          <w:t>https://freesound.org/people/ZHRØ/sounds/817498</w:t>
-        </w:r>
-      </w:hyperlink>
-      <w:r>
-        <w:t xml:space="preserve"> </w:t>
-      </w:r>
-    </w:p>
-    <w:p>
-      <w:r>
-        <w:t xml:space="preserve">tense </w:t>
-      </w:r>
-      <w:r>
-        <w:t xml:space="preserve">2 </w:t>
-      </w:r>
-      <w:hyperlink r:id="rId14" w:history="1">
-        <w:r>
-          <w:rPr>
-            <w:rStyle w:val="Hyperlink"/>
-          </w:rPr>
-          <w:t>https://freesound.org/people/ceethewhite/sounds/801437</w:t>
+        <w:t xml:space="preserve"> </w:t>
+      </w:r>
+      <w:r>
+        <w:t>siren</w:t>
+      </w:r>
+      <w:r>
+        <w:t xml:space="preserve"> </w:t>
+      </w:r>
+      <w:hyperlink r:id="rId24" w:history="1">
+        <w:r>
+          <w:rPr>
+            <w:rStyle w:val="Hyperlink"/>
+          </w:rPr>
+          <w:t>https://freesound.org/people/kevp888/sounds/830006</w:t>
         </w:r>
       </w:hyperlink>
       <w:r>
@@ -220,355 +409,181 @@
       </w:r>
     </w:p>
     <w:p/>
+    <w:p>
+      <w:r>
+        <w:t xml:space="preserve">zombie 1 </w:t>
+      </w:r>
+      <w:hyperlink r:id="rId25" w:history="1">
+        <w:r>
+          <w:rPr>
+            <w:rStyle w:val="Hyperlink"/>
+          </w:rPr>
+          <w:t>https://freesound.org/people/iSaria/sounds/326266</w:t>
+        </w:r>
+      </w:hyperlink>
+    </w:p>
+    <w:p>
+      <w:r>
+        <w:t xml:space="preserve">zombie 2 </w:t>
+      </w:r>
+      <w:hyperlink r:id="rId26" w:history="1">
+        <w:r>
+          <w:rPr>
+            <w:rStyle w:val="Hyperlink"/>
+          </w:rPr>
+          <w:t>https://freesound.org/people/klankbeeld/sounds/126323</w:t>
+        </w:r>
+      </w:hyperlink>
+      <w:r>
+        <w:t xml:space="preserve"> </w:t>
+      </w:r>
+    </w:p>
+    <w:p>
+      <w:r>
+        <w:t xml:space="preserve">zombie 3 </w:t>
+      </w:r>
+      <w:hyperlink r:id="rId27" w:history="1">
+        <w:r>
+          <w:rPr>
+            <w:rStyle w:val="Hyperlink"/>
+          </w:rPr>
+          <w:t>https://freesound.org/people/SnowFightStudios/sounds/643790</w:t>
+        </w:r>
+      </w:hyperlink>
+      <w:r>
+        <w:t xml:space="preserve"> </w:t>
+      </w:r>
+    </w:p>
     <w:p/>
     <w:p>
       <w:r>
-        <w:t xml:space="preserve">maybe </w:t>
-      </w:r>
-      <w:r>
-        <w:t xml:space="preserve">1 </w:t>
-      </w:r>
-      <w:hyperlink r:id="rId15" w:history="1">
-        <w:r>
-          <w:rPr>
-            <w:rStyle w:val="Hyperlink"/>
-          </w:rPr>
-          <w:t>https://freesound.org/people/Destructo20/sounds/824702</w:t>
-        </w:r>
-      </w:hyperlink>
-      <w:r>
-        <w:t xml:space="preserve"> </w:t>
-      </w:r>
-    </w:p>
-    <w:p>
-      <w:r>
-        <w:t xml:space="preserve">maybe </w:t>
-      </w:r>
-      <w:r>
-        <w:t>2</w:t>
-      </w:r>
-      <w:r>
-        <w:t xml:space="preserve"> </w:t>
-      </w:r>
-      <w:hyperlink r:id="rId16" w:history="1">
-        <w:r>
-          <w:rPr>
-            <w:rStyle w:val="Hyperlink"/>
-          </w:rPr>
-          <w:t>https://freesound.org/people/SergeQuadrado/sounds/797741</w:t>
-        </w:r>
-      </w:hyperlink>
-      <w:r>
-        <w:t xml:space="preserve"> </w:t>
-      </w:r>
-    </w:p>
-    <w:p>
-      <w:r>
-        <w:t>maybe</w:t>
+        <w:t>ambience</w:t>
+      </w:r>
+      <w:r>
+        <w:t xml:space="preserve"> 1</w:t>
+      </w:r>
+      <w:r>
+        <w:t xml:space="preserve"> </w:t>
+      </w:r>
+      <w:hyperlink r:id="rId28" w:history="1">
+        <w:r>
+          <w:rPr>
+            <w:rStyle w:val="Hyperlink"/>
+          </w:rPr>
+          <w:t>https://freesound.org/people/klankbeeld/sounds/832662</w:t>
+        </w:r>
+      </w:hyperlink>
+      <w:r>
+        <w:t xml:space="preserve"> </w:t>
+      </w:r>
+    </w:p>
+    <w:p>
+      <w:r>
+        <w:t>ambience</w:t>
+      </w:r>
+      <w:r>
+        <w:t xml:space="preserve"> 2 </w:t>
+      </w:r>
+      <w:hyperlink r:id="rId29" w:history="1">
+        <w:r>
+          <w:rPr>
+            <w:rStyle w:val="Hyperlink"/>
+          </w:rPr>
+          <w:t>https://freesound.org/people/Stagno/sounds/832262</w:t>
+        </w:r>
+      </w:hyperlink>
+      <w:r>
+        <w:t xml:space="preserve"> </w:t>
+      </w:r>
+      <w:r>
+        <w:t xml:space="preserve">not in for being </w:t>
+      </w:r>
+      <w:proofErr w:type="spellStart"/>
+      <w:r>
+        <w:t>to</w:t>
+      </w:r>
+      <w:proofErr w:type="spellEnd"/>
+      <w:r>
+        <w:t xml:space="preserve"> large you will need to add if need</w:t>
+      </w:r>
+    </w:p>
+    <w:p>
+      <w:r>
+        <w:t>ambience</w:t>
       </w:r>
       <w:r>
         <w:t xml:space="preserve"> 3 </w:t>
       </w:r>
-      <w:hyperlink r:id="rId17" w:history="1">
-        <w:r>
-          <w:rPr>
-            <w:rStyle w:val="Hyperlink"/>
-          </w:rPr>
-          <w:t>https://freesound.org/people/ceethewhite/sounds/796080</w:t>
-        </w:r>
-      </w:hyperlink>
-      <w:r>
-        <w:t xml:space="preserve"> </w:t>
-      </w:r>
-    </w:p>
-    <w:p>
-      <w:r>
-        <w:t xml:space="preserve">these were found </w:t>
+      <w:hyperlink r:id="rId30" w:history="1">
+        <w:r>
+          <w:rPr>
+            <w:rStyle w:val="Hyperlink"/>
+          </w:rPr>
+          <w:t>https://freesound.org/people/Ultra-Edward/sounds/831431</w:t>
+        </w:r>
+      </w:hyperlink>
+      <w:r>
+        <w:t xml:space="preserve"> </w:t>
+      </w:r>
+    </w:p>
+    <w:p>
+      <w:r>
+        <w:t>ambience</w:t>
+      </w:r>
+      <w:r>
+        <w:t xml:space="preserve"> 4 </w:t>
+      </w:r>
+      <w:hyperlink r:id="rId31" w:history="1">
+        <w:r>
+          <w:rPr>
+            <w:rStyle w:val="Hyperlink"/>
+          </w:rPr>
+          <w:t>https://freesound.org/people/klankbeeld/sounds/176587</w:t>
+        </w:r>
+      </w:hyperlink>
+      <w:r>
+        <w:t xml:space="preserve"> </w:t>
+      </w:r>
+      <w:r>
+        <w:t xml:space="preserve">not in for being </w:t>
       </w:r>
       <w:proofErr w:type="spellStart"/>
       <w:r>
-        <w:t>befoe</w:t>
+        <w:t>to</w:t>
       </w:r>
       <w:proofErr w:type="spellEnd"/>
       <w:r>
-        <w:t xml:space="preserve"> Sunday meeting </w:t>
-      </w:r>
-      <w:r>
-        <w:t>and have narrowed them down</w:t>
-      </w:r>
-    </w:p>
-    <w:p/>
-    <w:p>
+        <w:t xml:space="preserve"> large you will need to add if need</w:t>
+      </w:r>
+    </w:p>
+    <w:p>
+      <w:r>
+        <w:t>ambience</w:t>
+      </w:r>
+      <w:r>
+        <w:t xml:space="preserve"> 5 </w:t>
+      </w:r>
+      <w:hyperlink r:id="rId32" w:history="1">
+        <w:r>
+          <w:rPr>
+            <w:rStyle w:val="Hyperlink"/>
+          </w:rPr>
+          <w:t>https://freesound.org/people/klankbeeld/sounds/413365</w:t>
+        </w:r>
+      </w:hyperlink>
+      <w:r>
+        <w:t xml:space="preserve"> </w:t>
+      </w:r>
+      <w:r>
+        <w:t xml:space="preserve">not in for being </w:t>
+      </w:r>
       <w:proofErr w:type="spellStart"/>
       <w:r>
-        <w:t>playerScream</w:t>
+        <w:t>to</w:t>
       </w:r>
       <w:proofErr w:type="spellEnd"/>
       <w:r>
-        <w:t xml:space="preserve"> </w:t>
-      </w:r>
-      <w:hyperlink r:id="rId18" w:history="1">
-        <w:r>
-          <w:rPr>
-            <w:rStyle w:val="Hyperlink"/>
-          </w:rPr>
-          <w:t>https://freesound.org/people/vtownpunks/sounds/63639</w:t>
-        </w:r>
-      </w:hyperlink>
-      <w:r>
-        <w:t xml:space="preserve"> </w:t>
-      </w:r>
-    </w:p>
-    <w:p>
-      <w:r>
-        <w:t xml:space="preserve">footsteps 1 </w:t>
-      </w:r>
-      <w:hyperlink r:id="rId19" w:history="1">
-        <w:r>
-          <w:rPr>
-            <w:rStyle w:val="Hyperlink"/>
-          </w:rPr>
-          <w:t>https://freesound.org/people/atleastrelatively/sounds/816413</w:t>
-        </w:r>
-      </w:hyperlink>
-    </w:p>
-    <w:p>
-      <w:r>
-        <w:t xml:space="preserve">footsteps </w:t>
-      </w:r>
-      <w:r>
-        <w:t xml:space="preserve">2 </w:t>
-      </w:r>
-      <w:hyperlink r:id="rId20" w:history="1">
-        <w:r>
-          <w:rPr>
-            <w:rStyle w:val="Hyperlink"/>
-          </w:rPr>
-          <w:t>https://freesound.org/people/qubodup/sounds/816019</w:t>
-        </w:r>
-      </w:hyperlink>
-      <w:r>
-        <w:t xml:space="preserve"> </w:t>
-      </w:r>
-    </w:p>
-    <w:p>
-      <w:r>
-        <w:lastRenderedPageBreak/>
-        <w:t xml:space="preserve">footsteps </w:t>
-      </w:r>
-      <w:r>
-        <w:t xml:space="preserve">3 </w:t>
-      </w:r>
-      <w:hyperlink r:id="rId21" w:history="1">
-        <w:r>
-          <w:rPr>
-            <w:rStyle w:val="Hyperlink"/>
-          </w:rPr>
-          <w:t>https://freesound.org/people/qubodup/sounds/816018</w:t>
-        </w:r>
-      </w:hyperlink>
-      <w:r>
-        <w:t xml:space="preserve"> </w:t>
-      </w:r>
-    </w:p>
-    <w:p>
-      <w:r>
-        <w:t xml:space="preserve">footsteps </w:t>
-      </w:r>
-      <w:r>
-        <w:t xml:space="preserve">4 </w:t>
-      </w:r>
-      <w:hyperlink r:id="rId22" w:history="1">
-        <w:r>
-          <w:rPr>
-            <w:rStyle w:val="Hyperlink"/>
-          </w:rPr>
-          <w:t>https://freesound.org/people/suchiradhar/sounds/790057</w:t>
-        </w:r>
-      </w:hyperlink>
-      <w:r>
-        <w:t xml:space="preserve"> </w:t>
-      </w:r>
-    </w:p>
-    <w:p>
-      <w:r>
-        <w:t xml:space="preserve">footsteps </w:t>
-      </w:r>
-      <w:r>
-        <w:t xml:space="preserve">5 </w:t>
-      </w:r>
-      <w:r>
-        <w:t>https://freesound.org/people/Baderomar96/sounds/788512</w:t>
-      </w:r>
-    </w:p>
-    <w:p/>
-    <w:p>
-      <w:r>
-        <w:t xml:space="preserve"> </w:t>
-      </w:r>
-      <w:r>
-        <w:t>siren</w:t>
-      </w:r>
-      <w:r>
-        <w:t xml:space="preserve"> </w:t>
-      </w:r>
-      <w:hyperlink r:id="rId23" w:history="1">
-        <w:r>
-          <w:rPr>
-            <w:rStyle w:val="Hyperlink"/>
-          </w:rPr>
-          <w:t>https://freesound.org/people/kevp888/sounds/830006</w:t>
-        </w:r>
-      </w:hyperlink>
-      <w:r>
-        <w:t xml:space="preserve"> </w:t>
-      </w:r>
-    </w:p>
-    <w:p/>
-    <w:p/>
-    <w:p>
-      <w:r>
-        <w:t xml:space="preserve">zombie 1 </w:t>
-      </w:r>
-      <w:hyperlink r:id="rId24" w:history="1">
-        <w:r>
-          <w:rPr>
-            <w:rStyle w:val="Hyperlink"/>
-          </w:rPr>
-          <w:t>https://freesound.org/people/iSaria/sounds/326266</w:t>
-        </w:r>
-      </w:hyperlink>
-    </w:p>
-    <w:p>
-      <w:r>
-        <w:t xml:space="preserve">zombie 2 </w:t>
-      </w:r>
-      <w:hyperlink r:id="rId25" w:history="1">
-        <w:r>
-          <w:rPr>
-            <w:rStyle w:val="Hyperlink"/>
-          </w:rPr>
-          <w:t>https://freesound.org/people/klankbeeld/sounds/126323</w:t>
-        </w:r>
-      </w:hyperlink>
-      <w:r>
-        <w:t xml:space="preserve"> </w:t>
-      </w:r>
-    </w:p>
-    <w:p>
-      <w:r>
-        <w:t xml:space="preserve">zombie 3 </w:t>
-      </w:r>
-      <w:hyperlink r:id="rId26" w:history="1">
-        <w:r>
-          <w:rPr>
-            <w:rStyle w:val="Hyperlink"/>
-          </w:rPr>
-          <w:t>https://freesound.org/people/SnowFightStudios/sounds/643790</w:t>
-        </w:r>
-      </w:hyperlink>
-      <w:r>
-        <w:t xml:space="preserve"> </w:t>
-      </w:r>
-    </w:p>
-    <w:p/>
-    <w:p/>
-    <w:p>
-      <w:r>
-        <w:t>ambience</w:t>
-      </w:r>
-      <w:r>
-        <w:t xml:space="preserve"> 1</w:t>
-      </w:r>
-      <w:r>
-        <w:t xml:space="preserve"> </w:t>
-      </w:r>
-      <w:hyperlink r:id="rId27" w:history="1">
-        <w:r>
-          <w:rPr>
-            <w:rStyle w:val="Hyperlink"/>
-          </w:rPr>
-          <w:t>https://freesound.org/people/klankbeeld/sounds/832662</w:t>
-        </w:r>
-      </w:hyperlink>
-      <w:r>
-        <w:t xml:space="preserve"> </w:t>
-      </w:r>
-    </w:p>
-    <w:p>
-      <w:r>
-        <w:t>ambience</w:t>
-      </w:r>
-      <w:r>
-        <w:t xml:space="preserve"> 2 </w:t>
-      </w:r>
-      <w:hyperlink r:id="rId28" w:history="1">
-        <w:r>
-          <w:rPr>
-            <w:rStyle w:val="Hyperlink"/>
-          </w:rPr>
-          <w:t>https://freesound.org/people/Stagno/sounds/832262</w:t>
-        </w:r>
-      </w:hyperlink>
-      <w:r>
-        <w:t xml:space="preserve"> </w:t>
-      </w:r>
-    </w:p>
-    <w:p>
-      <w:r>
-        <w:t>ambience</w:t>
-      </w:r>
-      <w:r>
-        <w:t xml:space="preserve"> 3 </w:t>
-      </w:r>
-      <w:hyperlink r:id="rId29" w:history="1">
-        <w:r>
-          <w:rPr>
-            <w:rStyle w:val="Hyperlink"/>
-          </w:rPr>
-          <w:t>https://freesound.org/people/Ultra-Edward/sounds/831431</w:t>
-        </w:r>
-      </w:hyperlink>
-      <w:r>
-        <w:t xml:space="preserve"> </w:t>
-      </w:r>
-    </w:p>
-    <w:p>
-      <w:r>
-        <w:t>ambience</w:t>
-      </w:r>
-      <w:r>
-        <w:t xml:space="preserve"> 4 </w:t>
-      </w:r>
-      <w:hyperlink r:id="rId30" w:history="1">
-        <w:r>
-          <w:rPr>
-            <w:rStyle w:val="Hyperlink"/>
-          </w:rPr>
-          <w:t>https://freesound.org/people/klankbeeld/sounds/176587</w:t>
-        </w:r>
-      </w:hyperlink>
-      <w:r>
-        <w:t xml:space="preserve"> </w:t>
-      </w:r>
-    </w:p>
-    <w:p>
-      <w:r>
-        <w:t>ambience</w:t>
-      </w:r>
-      <w:r>
-        <w:t xml:space="preserve"> 5 </w:t>
-      </w:r>
-      <w:hyperlink r:id="rId31" w:history="1">
-        <w:r>
-          <w:rPr>
-            <w:rStyle w:val="Hyperlink"/>
-          </w:rPr>
-          <w:t>https://freesound.org/people/klankbeeld/sounds/413365</w:t>
-        </w:r>
-      </w:hyperlink>
-      <w:r>
-        <w:t xml:space="preserve"> </w:t>
+        <w:t xml:space="preserve"> large you will need to add if need</w:t>
       </w:r>
     </w:p>
     <w:p>
@@ -578,7 +593,7 @@
       <w:r>
         <w:t xml:space="preserve">6 </w:t>
       </w:r>
-      <w:hyperlink r:id="rId32" w:history="1">
+      <w:hyperlink r:id="rId33" w:history="1">
         <w:r>
           <w:rPr>
             <w:rStyle w:val="Hyperlink"/>
@@ -588,6 +603,17 @@
       </w:hyperlink>
       <w:r>
         <w:t xml:space="preserve"> </w:t>
+      </w:r>
+      <w:r>
+        <w:t xml:space="preserve">not in for being </w:t>
+      </w:r>
+      <w:proofErr w:type="spellStart"/>
+      <w:r>
+        <w:t>to</w:t>
+      </w:r>
+      <w:proofErr w:type="spellEnd"/>
+      <w:r>
+        <w:t xml:space="preserve"> large you will need to add if need</w:t>
       </w:r>
     </w:p>
     <w:p/>
@@ -1205,6 +1231,7 @@
   <w:style w:type="character" w:default="1" w:styleId="DefaultParagraphFont">
     <w:name w:val="Default Paragraph Font"/>
     <w:uiPriority w:val="1"/>
+    <w:semiHidden/>
     <w:unhideWhenUsed/>
   </w:style>
   <w:style w:type="table" w:default="1" w:styleId="TableNormal">

</xml_diff>

<commit_message>
Revert "menu skeleton added"
This reverts commit ddb8d1366519807c0c30c63fbfecc7332c998bef, reversing
changes made to da77dd8bc15795ca6d00fd80f574b219ae394bd0.
</commit_message>
<xml_diff>
--- a/2025AU-Afternoon-Engines-2/Assets/Prefabs/sound credits.docx
+++ b/2025AU-Afternoon-Engines-2/Assets/Prefabs/sound credits.docx
@@ -4,8 +4,13 @@
   <w:body>
     <w:p>
       <w:r>
-        <w:t>these were found after Sunday meeting so need in put on them</w:t>
-      </w:r>
+        <w:t xml:space="preserve">these were found after Sunday meeting so need in put </w:t>
+      </w:r>
+      <w:proofErr w:type="gramStart"/>
+      <w:r>
+        <w:t>on them</w:t>
+      </w:r>
+      <w:proofErr w:type="gramEnd"/>
     </w:p>
     <w:p>
       <w:r>
@@ -81,6 +86,7 @@
       </w:r>
     </w:p>
     <w:p/>
+    <w:p/>
     <w:p>
       <w:r>
         <w:t>ominous ambience 1</w:t>
@@ -174,6 +180,7 @@
       </w:r>
     </w:p>
     <w:p/>
+    <w:p/>
     <w:p>
       <w:r>
         <w:t>tense 1</w:t>
@@ -213,6 +220,7 @@
       </w:r>
     </w:p>
     <w:p/>
+    <w:p/>
     <w:p>
       <w:r>
         <w:t xml:space="preserve">maybe </w:t>
@@ -283,7 +291,10 @@
       </w:r>
       <w:proofErr w:type="spellEnd"/>
       <w:r>
-        <w:t xml:space="preserve"> Sunday meeting and have narrowed them down</w:t>
+        <w:t xml:space="preserve"> Sunday meeting </w:t>
+      </w:r>
+      <w:r>
+        <w:t>and have narrowed them down</w:t>
       </w:r>
     </w:p>
     <w:p/>
@@ -323,7 +334,10 @@
     </w:p>
     <w:p>
       <w:r>
-        <w:t xml:space="preserve">footsteps 2 </w:t>
+        <w:t xml:space="preserve">footsteps </w:t>
+      </w:r>
+      <w:r>
+        <w:t xml:space="preserve">2 </w:t>
       </w:r>
       <w:hyperlink r:id="rId20" w:history="1">
         <w:r>
@@ -339,7 +353,11 @@
     </w:p>
     <w:p>
       <w:r>
-        <w:t xml:space="preserve">footsteps 3 </w:t>
+        <w:lastRenderedPageBreak/>
+        <w:t xml:space="preserve">footsteps </w:t>
+      </w:r>
+      <w:r>
+        <w:t xml:space="preserve">3 </w:t>
       </w:r>
       <w:hyperlink r:id="rId21" w:history="1">
         <w:r>
@@ -355,7 +373,10 @@
     </w:p>
     <w:p>
       <w:r>
-        <w:t xml:space="preserve">footsteps 4 </w:t>
+        <w:t xml:space="preserve">footsteps </w:t>
+      </w:r>
+      <w:r>
+        <w:t xml:space="preserve">4 </w:t>
       </w:r>
       <w:hyperlink r:id="rId22" w:history="1">
         <w:r>
@@ -371,14 +392,32 @@
     </w:p>
     <w:p>
       <w:r>
-        <w:t xml:space="preserve">footsteps 5 </w:t>
+        <w:t xml:space="preserve">footsteps </w:t>
+      </w:r>
+      <w:r>
+        <w:t xml:space="preserve">5 </w:t>
+      </w:r>
+      <w:r>
+        <w:t>https://freesound.org/people/Baderomar96/sounds/788512</w:t>
+      </w:r>
+    </w:p>
+    <w:p/>
+    <w:p>
+      <w:r>
+        <w:t xml:space="preserve"> </w:t>
+      </w:r>
+      <w:r>
+        <w:t>siren</w:t>
+      </w:r>
+      <w:r>
+        <w:t xml:space="preserve"> </w:t>
       </w:r>
       <w:hyperlink r:id="rId23" w:history="1">
         <w:r>
           <w:rPr>
             <w:rStyle w:val="Hyperlink"/>
           </w:rPr>
-          <w:t>https://freesound.org/people/Baderomar96/sounds/788512</w:t>
+          <w:t>https://freesound.org/people/kevp888/sounds/830006</w:t>
         </w:r>
       </w:hyperlink>
       <w:r>
@@ -386,22 +425,46 @@
       </w:r>
     </w:p>
     <w:p/>
-    <w:p>
-      <w:r>
-        <w:t xml:space="preserve"> </w:t>
-      </w:r>
-      <w:r>
-        <w:t>siren</w:t>
-      </w:r>
-      <w:r>
-        <w:t xml:space="preserve"> </w:t>
+    <w:p/>
+    <w:p>
+      <w:r>
+        <w:t xml:space="preserve">zombie 1 </w:t>
       </w:r>
       <w:hyperlink r:id="rId24" w:history="1">
         <w:r>
           <w:rPr>
             <w:rStyle w:val="Hyperlink"/>
           </w:rPr>
-          <w:t>https://freesound.org/people/kevp888/sounds/830006</w:t>
+          <w:t>https://freesound.org/people/iSaria/sounds/326266</w:t>
+        </w:r>
+      </w:hyperlink>
+    </w:p>
+    <w:p>
+      <w:r>
+        <w:t xml:space="preserve">zombie 2 </w:t>
+      </w:r>
+      <w:hyperlink r:id="rId25" w:history="1">
+        <w:r>
+          <w:rPr>
+            <w:rStyle w:val="Hyperlink"/>
+          </w:rPr>
+          <w:t>https://freesound.org/people/klankbeeld/sounds/126323</w:t>
+        </w:r>
+      </w:hyperlink>
+      <w:r>
+        <w:t xml:space="preserve"> </w:t>
+      </w:r>
+    </w:p>
+    <w:p>
+      <w:r>
+        <w:t xml:space="preserve">zombie 3 </w:t>
+      </w:r>
+      <w:hyperlink r:id="rId26" w:history="1">
+        <w:r>
+          <w:rPr>
+            <w:rStyle w:val="Hyperlink"/>
+          </w:rPr>
+          <w:t>https://freesound.org/people/SnowFightStudios/sounds/643790</w:t>
         </w:r>
       </w:hyperlink>
       <w:r>
@@ -409,68 +472,42 @@
       </w:r>
     </w:p>
     <w:p/>
-    <w:p>
-      <w:r>
-        <w:t xml:space="preserve">zombie 1 </w:t>
-      </w:r>
-      <w:hyperlink r:id="rId25" w:history="1">
-        <w:r>
-          <w:rPr>
-            <w:rStyle w:val="Hyperlink"/>
-          </w:rPr>
-          <w:t>https://freesound.org/people/iSaria/sounds/326266</w:t>
-        </w:r>
-      </w:hyperlink>
-    </w:p>
-    <w:p>
-      <w:r>
-        <w:t xml:space="preserve">zombie 2 </w:t>
-      </w:r>
-      <w:hyperlink r:id="rId26" w:history="1">
-        <w:r>
-          <w:rPr>
-            <w:rStyle w:val="Hyperlink"/>
-          </w:rPr>
-          <w:t>https://freesound.org/people/klankbeeld/sounds/126323</w:t>
-        </w:r>
-      </w:hyperlink>
-      <w:r>
-        <w:t xml:space="preserve"> </w:t>
-      </w:r>
-    </w:p>
-    <w:p>
-      <w:r>
-        <w:t xml:space="preserve">zombie 3 </w:t>
+    <w:p/>
+    <w:p>
+      <w:r>
+        <w:t>ambience</w:t>
+      </w:r>
+      <w:r>
+        <w:t xml:space="preserve"> 1</w:t>
+      </w:r>
+      <w:r>
+        <w:t xml:space="preserve"> </w:t>
       </w:r>
       <w:hyperlink r:id="rId27" w:history="1">
         <w:r>
           <w:rPr>
             <w:rStyle w:val="Hyperlink"/>
           </w:rPr>
-          <w:t>https://freesound.org/people/SnowFightStudios/sounds/643790</w:t>
-        </w:r>
-      </w:hyperlink>
-      <w:r>
-        <w:t xml:space="preserve"> </w:t>
-      </w:r>
-    </w:p>
-    <w:p/>
+          <w:t>https://freesound.org/people/klankbeeld/sounds/832662</w:t>
+        </w:r>
+      </w:hyperlink>
+      <w:r>
+        <w:t xml:space="preserve"> </w:t>
+      </w:r>
+    </w:p>
     <w:p>
       <w:r>
         <w:t>ambience</w:t>
       </w:r>
       <w:r>
-        <w:t xml:space="preserve"> 1</w:t>
-      </w:r>
-      <w:r>
-        <w:t xml:space="preserve"> </w:t>
+        <w:t xml:space="preserve"> 2 </w:t>
       </w:r>
       <w:hyperlink r:id="rId28" w:history="1">
         <w:r>
           <w:rPr>
             <w:rStyle w:val="Hyperlink"/>
           </w:rPr>
-          <w:t>https://freesound.org/people/klankbeeld/sounds/832662</w:t>
+          <w:t>https://freesound.org/people/Stagno/sounds/832262</w:t>
         </w:r>
       </w:hyperlink>
       <w:r>
@@ -482,29 +519,18 @@
         <w:t>ambience</w:t>
       </w:r>
       <w:r>
-        <w:t xml:space="preserve"> 2 </w:t>
+        <w:t xml:space="preserve"> 3 </w:t>
       </w:r>
       <w:hyperlink r:id="rId29" w:history="1">
         <w:r>
           <w:rPr>
             <w:rStyle w:val="Hyperlink"/>
           </w:rPr>
-          <w:t>https://freesound.org/people/Stagno/sounds/832262</w:t>
-        </w:r>
-      </w:hyperlink>
-      <w:r>
-        <w:t xml:space="preserve"> </w:t>
-      </w:r>
-      <w:r>
-        <w:t xml:space="preserve">not in for being </w:t>
-      </w:r>
-      <w:proofErr w:type="spellStart"/>
-      <w:r>
-        <w:t>to</w:t>
-      </w:r>
-      <w:proofErr w:type="spellEnd"/>
-      <w:r>
-        <w:t xml:space="preserve"> large you will need to add if need</w:t>
+          <w:t>https://freesound.org/people/Ultra-Edward/sounds/831431</w:t>
+        </w:r>
+      </w:hyperlink>
+      <w:r>
+        <w:t xml:space="preserve"> </w:t>
       </w:r>
     </w:p>
     <w:p>
@@ -512,14 +538,14 @@
         <w:t>ambience</w:t>
       </w:r>
       <w:r>
-        <w:t xml:space="preserve"> 3 </w:t>
+        <w:t xml:space="preserve"> 4 </w:t>
       </w:r>
       <w:hyperlink r:id="rId30" w:history="1">
         <w:r>
           <w:rPr>
             <w:rStyle w:val="Hyperlink"/>
           </w:rPr>
-          <w:t>https://freesound.org/people/Ultra-Edward/sounds/831431</w:t>
+          <w:t>https://freesound.org/people/klankbeeld/sounds/176587</w:t>
         </w:r>
       </w:hyperlink>
       <w:r>
@@ -531,89 +557,37 @@
         <w:t>ambience</w:t>
       </w:r>
       <w:r>
-        <w:t xml:space="preserve"> 4 </w:t>
+        <w:t xml:space="preserve"> 5 </w:t>
       </w:r>
       <w:hyperlink r:id="rId31" w:history="1">
         <w:r>
           <w:rPr>
             <w:rStyle w:val="Hyperlink"/>
           </w:rPr>
-          <w:t>https://freesound.org/people/klankbeeld/sounds/176587</w:t>
-        </w:r>
-      </w:hyperlink>
-      <w:r>
-        <w:t xml:space="preserve"> </w:t>
-      </w:r>
-      <w:r>
-        <w:t xml:space="preserve">not in for being </w:t>
-      </w:r>
-      <w:proofErr w:type="spellStart"/>
-      <w:r>
-        <w:t>to</w:t>
-      </w:r>
-      <w:proofErr w:type="spellEnd"/>
-      <w:r>
-        <w:t xml:space="preserve"> large you will need to add if need</w:t>
-      </w:r>
-    </w:p>
-    <w:p>
-      <w:r>
-        <w:t>ambience</w:t>
-      </w:r>
-      <w:r>
-        <w:t xml:space="preserve"> 5 </w:t>
+          <w:t>https://freesound.org/people/klankbeeld/sounds/413365</w:t>
+        </w:r>
+      </w:hyperlink>
+      <w:r>
+        <w:t xml:space="preserve"> </w:t>
+      </w:r>
+    </w:p>
+    <w:p>
+      <w:r>
+        <w:t xml:space="preserve">ambience </w:t>
+      </w:r>
+      <w:r>
+        <w:t xml:space="preserve">6 </w:t>
       </w:r>
       <w:hyperlink r:id="rId32" w:history="1">
         <w:r>
           <w:rPr>
             <w:rStyle w:val="Hyperlink"/>
           </w:rPr>
-          <w:t>https://freesound.org/people/klankbeeld/sounds/413365</w:t>
-        </w:r>
-      </w:hyperlink>
-      <w:r>
-        <w:t xml:space="preserve"> </w:t>
-      </w:r>
-      <w:r>
-        <w:t xml:space="preserve">not in for being </w:t>
-      </w:r>
-      <w:proofErr w:type="spellStart"/>
-      <w:r>
-        <w:t>to</w:t>
-      </w:r>
-      <w:proofErr w:type="spellEnd"/>
-      <w:r>
-        <w:t xml:space="preserve"> large you will need to add if need</w:t>
-      </w:r>
-    </w:p>
-    <w:p>
-      <w:r>
-        <w:t xml:space="preserve">ambience </w:t>
-      </w:r>
-      <w:r>
-        <w:t xml:space="preserve">6 </w:t>
-      </w:r>
-      <w:hyperlink r:id="rId33" w:history="1">
-        <w:r>
-          <w:rPr>
-            <w:rStyle w:val="Hyperlink"/>
-          </w:rPr>
           <w:t>https://freesound.org/people/klankbeeld/sounds/560941</w:t>
         </w:r>
       </w:hyperlink>
       <w:r>
         <w:t xml:space="preserve"> </w:t>
-      </w:r>
-      <w:r>
-        <w:t xml:space="preserve">not in for being </w:t>
-      </w:r>
-      <w:proofErr w:type="spellStart"/>
-      <w:r>
-        <w:t>to</w:t>
-      </w:r>
-      <w:proofErr w:type="spellEnd"/>
-      <w:r>
-        <w:t xml:space="preserve"> large you will need to add if need</w:t>
       </w:r>
     </w:p>
     <w:p/>
@@ -1231,7 +1205,6 @@
   <w:style w:type="character" w:default="1" w:styleId="DefaultParagraphFont">
     <w:name w:val="Default Paragraph Font"/>
     <w:uiPriority w:val="1"/>
-    <w:semiHidden/>
     <w:unhideWhenUsed/>
   </w:style>
   <w:style w:type="table" w:default="1" w:styleId="TableNormal">

</xml_diff>

<commit_message>
add the sound system and SceneMusicPlayer  to menu
to change the music in the inspector under SceneMusicPlayer
</commit_message>
<xml_diff>
--- a/2025AU-Afternoon-Engines-2/Assets/Prefabs/sound credits.docx
+++ b/2025AU-Afternoon-Engines-2/Assets/Prefabs/sound credits.docx
@@ -291,10 +291,7 @@
       </w:r>
       <w:proofErr w:type="spellEnd"/>
       <w:r>
-        <w:t xml:space="preserve"> Sunday meeting </w:t>
-      </w:r>
-      <w:r>
-        <w:t>and have narrowed them down</w:t>
+        <w:t xml:space="preserve"> Sunday meeting and have narrowed them down</w:t>
       </w:r>
     </w:p>
     <w:p/>
@@ -334,10 +331,7 @@
     </w:p>
     <w:p>
       <w:r>
-        <w:t xml:space="preserve">footsteps </w:t>
-      </w:r>
-      <w:r>
-        <w:t xml:space="preserve">2 </w:t>
+        <w:t xml:space="preserve">footsteps 2 </w:t>
       </w:r>
       <w:hyperlink r:id="rId20" w:history="1">
         <w:r>
@@ -354,10 +348,7 @@
     <w:p>
       <w:r>
         <w:lastRenderedPageBreak/>
-        <w:t xml:space="preserve">footsteps </w:t>
-      </w:r>
-      <w:r>
-        <w:t xml:space="preserve">3 </w:t>
+        <w:t xml:space="preserve">footsteps 3 </w:t>
       </w:r>
       <w:hyperlink r:id="rId21" w:history="1">
         <w:r>
@@ -373,10 +364,7 @@
     </w:p>
     <w:p>
       <w:r>
-        <w:t xml:space="preserve">footsteps </w:t>
-      </w:r>
-      <w:r>
-        <w:t xml:space="preserve">4 </w:t>
+        <w:t xml:space="preserve">footsteps 4 </w:t>
       </w:r>
       <w:hyperlink r:id="rId22" w:history="1">
         <w:r>
@@ -392,13 +380,18 @@
     </w:p>
     <w:p>
       <w:r>
-        <w:t xml:space="preserve">footsteps </w:t>
-      </w:r>
-      <w:r>
-        <w:t xml:space="preserve">5 </w:t>
-      </w:r>
-      <w:r>
-        <w:t>https://freesound.org/people/Baderomar96/sounds/788512</w:t>
+        <w:t xml:space="preserve">footsteps 5 </w:t>
+      </w:r>
+      <w:hyperlink r:id="rId23" w:history="1">
+        <w:r>
+          <w:rPr>
+            <w:rStyle w:val="Hyperlink"/>
+          </w:rPr>
+          <w:t>https://freesound.org/people/Baderomar96/sounds/788512</w:t>
+        </w:r>
+      </w:hyperlink>
+      <w:r>
+        <w:t xml:space="preserve"> </w:t>
       </w:r>
     </w:p>
     <w:p/>
@@ -412,7 +405,7 @@
       <w:r>
         <w:t xml:space="preserve"> </w:t>
       </w:r>
-      <w:hyperlink r:id="rId23" w:history="1">
+      <w:hyperlink r:id="rId24" w:history="1">
         <w:r>
           <w:rPr>
             <w:rStyle w:val="Hyperlink"/>
@@ -430,7 +423,7 @@
       <w:r>
         <w:t xml:space="preserve">zombie 1 </w:t>
       </w:r>
-      <w:hyperlink r:id="rId24" w:history="1">
+      <w:hyperlink r:id="rId25" w:history="1">
         <w:r>
           <w:rPr>
             <w:rStyle w:val="Hyperlink"/>
@@ -443,7 +436,7 @@
       <w:r>
         <w:t xml:space="preserve">zombie 2 </w:t>
       </w:r>
-      <w:hyperlink r:id="rId25" w:history="1">
+      <w:hyperlink r:id="rId26" w:history="1">
         <w:r>
           <w:rPr>
             <w:rStyle w:val="Hyperlink"/>
@@ -459,7 +452,7 @@
       <w:r>
         <w:t xml:space="preserve">zombie 3 </w:t>
       </w:r>
-      <w:hyperlink r:id="rId26" w:history="1">
+      <w:hyperlink r:id="rId27" w:history="1">
         <w:r>
           <w:rPr>
             <w:rStyle w:val="Hyperlink"/>
@@ -483,7 +476,7 @@
       <w:r>
         <w:t xml:space="preserve"> </w:t>
       </w:r>
-      <w:hyperlink r:id="rId27" w:history="1">
+      <w:hyperlink r:id="rId28" w:history="1">
         <w:r>
           <w:rPr>
             <w:rStyle w:val="Hyperlink"/>
@@ -502,7 +495,7 @@
       <w:r>
         <w:t xml:space="preserve"> 2 </w:t>
       </w:r>
-      <w:hyperlink r:id="rId28" w:history="1">
+      <w:hyperlink r:id="rId29" w:history="1">
         <w:r>
           <w:rPr>
             <w:rStyle w:val="Hyperlink"/>
@@ -521,7 +514,7 @@
       <w:r>
         <w:t xml:space="preserve"> 3 </w:t>
       </w:r>
-      <w:hyperlink r:id="rId29" w:history="1">
+      <w:hyperlink r:id="rId30" w:history="1">
         <w:r>
           <w:rPr>
             <w:rStyle w:val="Hyperlink"/>
@@ -540,7 +533,7 @@
       <w:r>
         <w:t xml:space="preserve"> 4 </w:t>
       </w:r>
-      <w:hyperlink r:id="rId30" w:history="1">
+      <w:hyperlink r:id="rId31" w:history="1">
         <w:r>
           <w:rPr>
             <w:rStyle w:val="Hyperlink"/>
@@ -559,7 +552,7 @@
       <w:r>
         <w:t xml:space="preserve"> 5 </w:t>
       </w:r>
-      <w:hyperlink r:id="rId31" w:history="1">
+      <w:hyperlink r:id="rId32" w:history="1">
         <w:r>
           <w:rPr>
             <w:rStyle w:val="Hyperlink"/>
@@ -578,7 +571,7 @@
       <w:r>
         <w:t xml:space="preserve">6 </w:t>
       </w:r>
-      <w:hyperlink r:id="rId32" w:history="1">
+      <w:hyperlink r:id="rId33" w:history="1">
         <w:r>
           <w:rPr>
             <w:rStyle w:val="Hyperlink"/>
@@ -1205,6 +1198,7 @@
   <w:style w:type="character" w:default="1" w:styleId="DefaultParagraphFont">
     <w:name w:val="Default Paragraph Font"/>
     <w:uiPriority w:val="1"/>
+    <w:semiHidden/>
     <w:unhideWhenUsed/>
   </w:style>
   <w:style w:type="table" w:default="1" w:styleId="TableNormal">

</xml_diff>